<commit_message>
added system spec to cholera.docx
</commit_message>
<xml_diff>
--- a/Cholera.docx
+++ b/Cholera.docx
@@ -47,8 +47,8 @@
         <w:tab/>
       </w:r>
       <w:r>
-        <w:object w:dxaOrig="5993" w:dyaOrig="4373">
-          <v:rect xmlns:o="urn:schemas-microsoft-com:office:office" xmlns:v="urn:schemas-microsoft-com:vml" id="rectole0000000000" style="width:299.650000pt;height:218.650000pt" o:preferrelative="t" o:ole="">
+        <w:object w:dxaOrig="6074" w:dyaOrig="4433">
+          <v:rect xmlns:o="urn:schemas-microsoft-com:office:office" xmlns:v="urn:schemas-microsoft-com:vml" id="rectole0000000000" style="width:303.700000pt;height:221.650000pt" o:preferrelative="t" o:ole="">
             <o:lock v:ext="edit"/>
             <v:imagedata xmlns:r="http://schemas.openxmlformats.org/officeDocument/2006/relationships" r:id="docRId1" o:title=""/>
           </v:rect>
@@ -3178,8 +3178,8 @@
         </w:rPr>
       </w:pPr>
       <w:r>
-        <w:object w:dxaOrig="7126" w:dyaOrig="18566">
-          <v:rect xmlns:o="urn:schemas-microsoft-com:office:office" xmlns:v="urn:schemas-microsoft-com:vml" id="rectole0000000001" style="width:356.300000pt;height:928.300000pt" o:preferrelative="t" o:ole="">
+        <w:object w:dxaOrig="7207" w:dyaOrig="18789">
+          <v:rect xmlns:o="urn:schemas-microsoft-com:office:office" xmlns:v="urn:schemas-microsoft-com:vml" id="rectole0000000001" style="width:360.350000pt;height:939.450000pt" o:preferrelative="t" o:ole="">
             <o:lock v:ext="edit"/>
             <v:imagedata xmlns:r="http://schemas.openxmlformats.org/officeDocument/2006/relationships" r:id="docRId3" o:title=""/>
           </v:rect>
@@ -3623,8 +3623,8 @@
         </w:rPr>
       </w:pPr>
       <w:r>
-        <w:object w:dxaOrig="7025" w:dyaOrig="5729">
-          <v:rect xmlns:o="urn:schemas-microsoft-com:office:office" xmlns:v="urn:schemas-microsoft-com:vml" id="rectole0000000002" style="width:351.250000pt;height:286.450000pt" o:preferrelative="t" o:ole="">
+        <w:object w:dxaOrig="7107" w:dyaOrig="5790">
+          <v:rect xmlns:o="urn:schemas-microsoft-com:office:office" xmlns:v="urn:schemas-microsoft-com:vml" id="rectole0000000002" style="width:355.350000pt;height:289.500000pt" o:preferrelative="t" o:ole="">
             <o:lock v:ext="edit"/>
             <v:imagedata xmlns:r="http://schemas.openxmlformats.org/officeDocument/2006/relationships" r:id="docRId5" o:title=""/>
           </v:rect>
@@ -3896,7 +3896,345 @@
           <w:shd w:fill="auto" w:val="clear"/>
         </w:rPr>
         <w:tab/>
-        <w:t xml:space="preserve">I will be implementing my methods stated above by first collecting data that contains records of cholera symptoms and treatments given in each case. The dataset used in this project and also source codes for the modeling and web app will be found in the GitHub attached to the reference section below. </w:t>
+        <w:t xml:space="preserve">I will be implementing my methods stated above by first collecting data that contains records of cholera symptoms and treatments given in each case. The dataset used in this project and also source codes for the modeling and web app will be found in the GitHub attached to the reference section below. Below is the system specifications for training the model​</w:t>
+      </w:r>
+    </w:p>
+    <w:p>
+      <w:pPr>
+        <w:spacing w:before="0" w:after="200" w:line="276"/>
+        <w:ind w:right="0" w:left="0" w:firstLine="0"/>
+        <w:jc w:val="both"/>
+        <w:rPr>
+          <w:rFonts w:ascii="Times New Roman" w:hAnsi="Times New Roman" w:cs="Times New Roman" w:eastAsia="Times New Roman"/>
+          <w:color w:val="auto"/>
+          <w:spacing w:val="0"/>
+          <w:position w:val="0"/>
+          <w:sz w:val="28"/>
+          <w:shd w:fill="auto" w:val="clear"/>
+        </w:rPr>
+      </w:pPr>
+      <w:r>
+        <w:rPr>
+          <w:rFonts w:ascii="Times New Roman" w:hAnsi="Times New Roman" w:cs="Times New Roman" w:eastAsia="Times New Roman"/>
+          <w:color w:val="auto"/>
+          <w:spacing w:val="0"/>
+          <w:position w:val="0"/>
+          <w:sz w:val="28"/>
+          <w:shd w:fill="auto" w:val="clear"/>
+        </w:rPr>
+        <w:t xml:space="preserve">The minimum requirements for implementation and evaluation are described as follows:​</w:t>
+      </w:r>
+    </w:p>
+    <w:p>
+      <w:pPr>
+        <w:spacing w:before="0" w:after="200" w:line="276"/>
+        <w:ind w:right="0" w:left="0" w:firstLine="0"/>
+        <w:jc w:val="both"/>
+        <w:rPr>
+          <w:rFonts w:ascii="Times New Roman" w:hAnsi="Times New Roman" w:cs="Times New Roman" w:eastAsia="Times New Roman"/>
+          <w:color w:val="auto"/>
+          <w:spacing w:val="0"/>
+          <w:position w:val="0"/>
+          <w:sz w:val="28"/>
+          <w:shd w:fill="auto" w:val="clear"/>
+        </w:rPr>
+      </w:pPr>
+      <w:r>
+        <w:rPr>
+          <w:rFonts w:ascii="Times New Roman" w:hAnsi="Times New Roman" w:cs="Times New Roman" w:eastAsia="Times New Roman"/>
+          <w:color w:val="auto"/>
+          <w:spacing w:val="0"/>
+          <w:position w:val="0"/>
+          <w:sz w:val="28"/>
+          <w:shd w:fill="auto" w:val="clear"/>
+        </w:rPr>
+        <w:t xml:space="preserve">Hardware Requirement​</w:t>
+      </w:r>
+    </w:p>
+    <w:p>
+      <w:pPr>
+        <w:spacing w:before="0" w:after="200" w:line="276"/>
+        <w:ind w:right="0" w:left="0" w:firstLine="0"/>
+        <w:jc w:val="both"/>
+        <w:rPr>
+          <w:rFonts w:ascii="Times New Roman" w:hAnsi="Times New Roman" w:cs="Times New Roman" w:eastAsia="Times New Roman"/>
+          <w:color w:val="auto"/>
+          <w:spacing w:val="0"/>
+          <w:position w:val="0"/>
+          <w:sz w:val="28"/>
+          <w:shd w:fill="auto" w:val="clear"/>
+        </w:rPr>
+      </w:pPr>
+      <w:r>
+        <w:rPr>
+          <w:rFonts w:ascii="Times New Roman" w:hAnsi="Times New Roman" w:cs="Times New Roman" w:eastAsia="Times New Roman"/>
+          <w:color w:val="auto"/>
+          <w:spacing w:val="0"/>
+          <w:position w:val="0"/>
+          <w:sz w:val="28"/>
+          <w:shd w:fill="auto" w:val="clear"/>
+        </w:rPr>
+        <w:t xml:space="preserve">The minimum hardware requirements for the proposed fraud detection system should have the following hardware configuration:​</w:t>
+      </w:r>
+    </w:p>
+    <w:p>
+      <w:pPr>
+        <w:spacing w:before="0" w:after="200" w:line="276"/>
+        <w:ind w:right="0" w:left="0" w:firstLine="0"/>
+        <w:jc w:val="both"/>
+        <w:rPr>
+          <w:rFonts w:ascii="Times New Roman" w:hAnsi="Times New Roman" w:cs="Times New Roman" w:eastAsia="Times New Roman"/>
+          <w:color w:val="auto"/>
+          <w:spacing w:val="0"/>
+          <w:position w:val="0"/>
+          <w:sz w:val="28"/>
+          <w:shd w:fill="auto" w:val="clear"/>
+        </w:rPr>
+      </w:pPr>
+      <w:r>
+        <w:rPr>
+          <w:rFonts w:ascii="Times New Roman" w:hAnsi="Times New Roman" w:cs="Times New Roman" w:eastAsia="Times New Roman"/>
+          <w:color w:val="auto"/>
+          <w:spacing w:val="0"/>
+          <w:position w:val="0"/>
+          <w:sz w:val="28"/>
+          <w:shd w:fill="auto" w:val="clear"/>
+        </w:rPr>
+        <w:t xml:space="preserve">Intel(R) Core(TM) i5-6300U CPU @ 2.40GHz   2.50 GHz with 64-bit operating system, x64-based processor</w:t>
+      </w:r>
+    </w:p>
+    <w:p>
+      <w:pPr>
+        <w:spacing w:before="0" w:after="200" w:line="276"/>
+        <w:ind w:right="0" w:left="0" w:firstLine="0"/>
+        <w:jc w:val="both"/>
+        <w:rPr>
+          <w:rFonts w:ascii="Times New Roman" w:hAnsi="Times New Roman" w:cs="Times New Roman" w:eastAsia="Times New Roman"/>
+          <w:color w:val="auto"/>
+          <w:spacing w:val="0"/>
+          <w:position w:val="0"/>
+          <w:sz w:val="28"/>
+          <w:shd w:fill="auto" w:val="clear"/>
+        </w:rPr>
+      </w:pPr>
+      <w:r>
+        <w:rPr>
+          <w:rFonts w:ascii="Times New Roman" w:hAnsi="Times New Roman" w:cs="Times New Roman" w:eastAsia="Times New Roman"/>
+          <w:color w:val="auto"/>
+          <w:spacing w:val="0"/>
+          <w:position w:val="0"/>
+          <w:sz w:val="28"/>
+          <w:shd w:fill="auto" w:val="clear"/>
+        </w:rPr>
+        <w:t xml:space="preserve">8GB of RAM​</w:t>
+      </w:r>
+    </w:p>
+    <w:p>
+      <w:pPr>
+        <w:spacing w:before="0" w:after="200" w:line="276"/>
+        <w:ind w:right="0" w:left="0" w:firstLine="0"/>
+        <w:jc w:val="both"/>
+        <w:rPr>
+          <w:rFonts w:ascii="Times New Roman" w:hAnsi="Times New Roman" w:cs="Times New Roman" w:eastAsia="Times New Roman"/>
+          <w:color w:val="auto"/>
+          <w:spacing w:val="0"/>
+          <w:position w:val="0"/>
+          <w:sz w:val="28"/>
+          <w:shd w:fill="auto" w:val="clear"/>
+        </w:rPr>
+      </w:pPr>
+      <w:r>
+        <w:rPr>
+          <w:rFonts w:ascii="Times New Roman" w:hAnsi="Times New Roman" w:cs="Times New Roman" w:eastAsia="Times New Roman"/>
+          <w:color w:val="auto"/>
+          <w:spacing w:val="0"/>
+          <w:position w:val="0"/>
+          <w:sz w:val="28"/>
+          <w:shd w:fill="auto" w:val="clear"/>
+        </w:rPr>
+        <w:t xml:space="preserve">5.1 SVGA or VGA with desktop performance for Windows​</w:t>
+      </w:r>
+    </w:p>
+    <w:p>
+      <w:pPr>
+        <w:spacing w:before="0" w:after="200" w:line="276"/>
+        <w:ind w:right="0" w:left="0" w:firstLine="0"/>
+        <w:jc w:val="both"/>
+        <w:rPr>
+          <w:rFonts w:ascii="Times New Roman" w:hAnsi="Times New Roman" w:cs="Times New Roman" w:eastAsia="Times New Roman"/>
+          <w:color w:val="auto"/>
+          <w:spacing w:val="0"/>
+          <w:position w:val="0"/>
+          <w:sz w:val="28"/>
+          <w:shd w:fill="auto" w:val="clear"/>
+        </w:rPr>
+      </w:pPr>
+      <w:r>
+        <w:rPr>
+          <w:rFonts w:ascii="Times New Roman" w:hAnsi="Times New Roman" w:cs="Times New Roman" w:eastAsia="Times New Roman"/>
+          <w:color w:val="auto"/>
+          <w:spacing w:val="0"/>
+          <w:position w:val="0"/>
+          <w:sz w:val="28"/>
+          <w:shd w:fill="auto" w:val="clear"/>
+        </w:rPr>
+        <w:t xml:space="preserve">86.6MB/s primary disk data transfer​</w:t>
+      </w:r>
+    </w:p>
+    <w:p>
+      <w:pPr>
+        <w:spacing w:before="0" w:after="200" w:line="276"/>
+        <w:ind w:right="0" w:left="0" w:firstLine="0"/>
+        <w:jc w:val="both"/>
+        <w:rPr>
+          <w:rFonts w:ascii="Times New Roman" w:hAnsi="Times New Roman" w:cs="Times New Roman" w:eastAsia="Times New Roman"/>
+          <w:color w:val="auto"/>
+          <w:spacing w:val="0"/>
+          <w:position w:val="0"/>
+          <w:sz w:val="28"/>
+          <w:shd w:fill="auto" w:val="clear"/>
+        </w:rPr>
+      </w:pPr>
+      <w:r>
+        <w:rPr>
+          <w:rFonts w:ascii="Times New Roman" w:hAnsi="Times New Roman" w:cs="Times New Roman" w:eastAsia="Times New Roman"/>
+          <w:color w:val="auto"/>
+          <w:spacing w:val="0"/>
+          <w:position w:val="0"/>
+          <w:sz w:val="28"/>
+          <w:shd w:fill="auto" w:val="clear"/>
+        </w:rPr>
+        <w:t xml:space="preserve">256GB hard disk capacity​</w:t>
+      </w:r>
+    </w:p>
+    <w:p>
+      <w:pPr>
+        <w:spacing w:before="0" w:after="200" w:line="276"/>
+        <w:ind w:right="0" w:left="0" w:firstLine="0"/>
+        <w:jc w:val="both"/>
+        <w:rPr>
+          <w:rFonts w:ascii="Times New Roman" w:hAnsi="Times New Roman" w:cs="Times New Roman" w:eastAsia="Times New Roman"/>
+          <w:color w:val="auto"/>
+          <w:spacing w:val="0"/>
+          <w:position w:val="0"/>
+          <w:sz w:val="28"/>
+          <w:shd w:fill="auto" w:val="clear"/>
+        </w:rPr>
+      </w:pPr>
+      <w:r>
+        <w:rPr>
+          <w:rFonts w:ascii="Times New Roman" w:hAnsi="Times New Roman" w:cs="Times New Roman" w:eastAsia="Times New Roman"/>
+          <w:color w:val="auto"/>
+          <w:spacing w:val="0"/>
+          <w:position w:val="0"/>
+          <w:sz w:val="28"/>
+          <w:shd w:fill="auto" w:val="clear"/>
+        </w:rPr>
+        <w:t xml:space="preserve">A Mouse​</w:t>
+      </w:r>
+    </w:p>
+    <w:p>
+      <w:pPr>
+        <w:spacing w:before="0" w:after="200" w:line="276"/>
+        <w:ind w:right="0" w:left="0" w:firstLine="0"/>
+        <w:jc w:val="both"/>
+        <w:rPr>
+          <w:rFonts w:ascii="Times New Roman" w:hAnsi="Times New Roman" w:cs="Times New Roman" w:eastAsia="Times New Roman"/>
+          <w:color w:val="auto"/>
+          <w:spacing w:val="0"/>
+          <w:position w:val="0"/>
+          <w:sz w:val="28"/>
+          <w:shd w:fill="auto" w:val="clear"/>
+        </w:rPr>
+      </w:pPr>
+      <w:r>
+        <w:rPr>
+          <w:rFonts w:ascii="Times New Roman" w:hAnsi="Times New Roman" w:cs="Times New Roman" w:eastAsia="Times New Roman"/>
+          <w:color w:val="auto"/>
+          <w:spacing w:val="0"/>
+          <w:position w:val="0"/>
+          <w:sz w:val="28"/>
+          <w:shd w:fill="auto" w:val="clear"/>
+        </w:rPr>
+        <w:t xml:space="preserve">A keyboard​</w:t>
+      </w:r>
+    </w:p>
+    <w:p>
+      <w:pPr>
+        <w:spacing w:before="0" w:after="200" w:line="276"/>
+        <w:ind w:right="0" w:left="0" w:firstLine="0"/>
+        <w:jc w:val="both"/>
+        <w:rPr>
+          <w:rFonts w:ascii="Times New Roman" w:hAnsi="Times New Roman" w:cs="Times New Roman" w:eastAsia="Times New Roman"/>
+          <w:color w:val="auto"/>
+          <w:spacing w:val="0"/>
+          <w:position w:val="0"/>
+          <w:sz w:val="28"/>
+          <w:shd w:fill="auto" w:val="clear"/>
+        </w:rPr>
+      </w:pPr>
+      <w:r>
+        <w:rPr>
+          <w:rFonts w:ascii="Times New Roman" w:hAnsi="Times New Roman" w:cs="Times New Roman" w:eastAsia="Times New Roman"/>
+          <w:color w:val="auto"/>
+          <w:spacing w:val="0"/>
+          <w:position w:val="0"/>
+          <w:sz w:val="28"/>
+          <w:shd w:fill="auto" w:val="clear"/>
+        </w:rPr>
+        <w:t xml:space="preserve">Software Requirement​</w:t>
+      </w:r>
+    </w:p>
+    <w:p>
+      <w:pPr>
+        <w:spacing w:before="0" w:after="200" w:line="276"/>
+        <w:ind w:right="0" w:left="0" w:firstLine="0"/>
+        <w:jc w:val="both"/>
+        <w:rPr>
+          <w:rFonts w:ascii="Times New Roman" w:hAnsi="Times New Roman" w:cs="Times New Roman" w:eastAsia="Times New Roman"/>
+          <w:color w:val="auto"/>
+          <w:spacing w:val="0"/>
+          <w:position w:val="0"/>
+          <w:sz w:val="28"/>
+          <w:shd w:fill="auto" w:val="clear"/>
+        </w:rPr>
+      </w:pPr>
+      <w:r>
+        <w:rPr>
+          <w:rFonts w:ascii="Times New Roman" w:hAnsi="Times New Roman" w:cs="Times New Roman" w:eastAsia="Times New Roman"/>
+          <w:color w:val="auto"/>
+          <w:spacing w:val="0"/>
+          <w:position w:val="0"/>
+          <w:sz w:val="28"/>
+          <w:shd w:fill="auto" w:val="clear"/>
+        </w:rPr>
+        <w:t xml:space="preserve">Windows 10 or any other higher version of Windows with at least a Windows Experience index rating of 3.3.​</w:t>
+      </w:r>
+    </w:p>
+    <w:p>
+      <w:pPr>
+        <w:spacing w:before="0" w:after="200" w:line="276"/>
+        <w:ind w:right="0" w:left="0" w:firstLine="0"/>
+        <w:jc w:val="both"/>
+        <w:rPr>
+          <w:rFonts w:ascii="Times New Roman" w:hAnsi="Times New Roman" w:cs="Times New Roman" w:eastAsia="Times New Roman"/>
+          <w:color w:val="auto"/>
+          <w:spacing w:val="0"/>
+          <w:position w:val="0"/>
+          <w:sz w:val="28"/>
+          <w:shd w:fill="auto" w:val="clear"/>
+        </w:rPr>
+      </w:pPr>
+      <w:r>
+        <w:rPr>
+          <w:rFonts w:ascii="Times New Roman" w:hAnsi="Times New Roman" w:cs="Times New Roman" w:eastAsia="Times New Roman"/>
+          <w:color w:val="auto"/>
+          <w:spacing w:val="0"/>
+          <w:position w:val="0"/>
+          <w:sz w:val="28"/>
+          <w:shd w:fill="auto" w:val="clear"/>
+        </w:rPr>
+        <w:t xml:space="preserve">Python programming language and visual studio code.</w:t>
       </w:r>
     </w:p>
     <w:p>
@@ -3914,8 +4252,8 @@
         </w:rPr>
       </w:pPr>
       <w:r>
-        <w:object w:dxaOrig="8640" w:dyaOrig="6600">
-          <v:rect xmlns:o="urn:schemas-microsoft-com:office:office" xmlns:v="urn:schemas-microsoft-com:vml" id="rectole0000000003" style="width:432.000000pt;height:330.000000pt" o:preferrelative="t" o:ole="">
+        <w:object w:dxaOrig="8747" w:dyaOrig="6681">
+          <v:rect xmlns:o="urn:schemas-microsoft-com:office:office" xmlns:v="urn:schemas-microsoft-com:vml" id="rectole0000000003" style="width:437.350000pt;height:334.050000pt" o:preferrelative="t" o:ole="">
             <o:lock v:ext="edit"/>
             <v:imagedata xmlns:r="http://schemas.openxmlformats.org/officeDocument/2006/relationships" r:id="docRId7" o:title=""/>
           </v:rect>
@@ -4032,8 +4370,8 @@
         </w:rPr>
       </w:pPr>
       <w:r>
-        <w:object w:dxaOrig="8640" w:dyaOrig="4464">
-          <v:rect xmlns:o="urn:schemas-microsoft-com:office:office" xmlns:v="urn:schemas-microsoft-com:vml" id="rectole0000000004" style="width:432.000000pt;height:223.200000pt" o:preferrelative="t" o:ole="">
+        <w:object w:dxaOrig="8747" w:dyaOrig="4515">
+          <v:rect xmlns:o="urn:schemas-microsoft-com:office:office" xmlns:v="urn:schemas-microsoft-com:vml" id="rectole0000000004" style="width:437.350000pt;height:225.750000pt" o:preferrelative="t" o:ole="">
             <o:lock v:ext="edit"/>
             <v:imagedata xmlns:r="http://schemas.openxmlformats.org/officeDocument/2006/relationships" r:id="docRId9" o:title=""/>
           </v:rect>

</xml_diff>

<commit_message>
added system spec to cholera.docxs
</commit_message>
<xml_diff>
--- a/Cholera.docx
+++ b/Cholera.docx
@@ -3169,23 +3169,69 @@
         <w:ind w:right="0" w:left="0" w:firstLine="0"/>
         <w:jc w:val="both"/>
         <w:rPr>
-          <w:rFonts w:ascii="Times New Roman" w:hAnsi="Times New Roman" w:cs="Times New Roman" w:eastAsia="Times New Roman"/>
-          <w:color w:val="auto"/>
-          <w:spacing w:val="0"/>
-          <w:position w:val="0"/>
-          <w:sz w:val="28"/>
-          <w:shd w:fill="auto" w:val="clear"/>
-        </w:rPr>
-      </w:pPr>
-      <w:r>
-        <w:object w:dxaOrig="7207" w:dyaOrig="18789">
-          <v:rect xmlns:o="urn:schemas-microsoft-com:office:office" xmlns:v="urn:schemas-microsoft-com:vml" id="rectole0000000001" style="width:360.350000pt;height:939.450000pt" o:preferrelative="t" o:ole="">
+          <w:rFonts w:ascii="Calibri" w:hAnsi="Calibri" w:cs="Calibri" w:eastAsia="Calibri"/>
+          <w:color w:val="auto"/>
+          <w:spacing w:val="0"/>
+          <w:position w:val="0"/>
+          <w:sz w:val="22"/>
+          <w:shd w:fill="auto" w:val="clear"/>
+        </w:rPr>
+      </w:pPr>
+      <w:r>
+        <w:object w:dxaOrig="5411" w:dyaOrig="6635">
+          <v:rect xmlns:o="urn:schemas-microsoft-com:office:office" xmlns:v="urn:schemas-microsoft-com:vml" id="rectole0000000001" style="width:270.550000pt;height:331.750000pt" o:preferrelative="t" o:ole="">
             <o:lock v:ext="edit"/>
             <v:imagedata xmlns:r="http://schemas.openxmlformats.org/officeDocument/2006/relationships" r:id="docRId3" o:title=""/>
           </v:rect>
           <o:OLEObject xmlns:r="http://schemas.openxmlformats.org/officeDocument/2006/relationships" xmlns:o="urn:schemas-microsoft-com:office:office" Type="Embed" ProgID="StaticMetafile" DrawAspect="Content" ObjectID="0000000001" ShapeID="rectole0000000001" r:id="docRId2"/>
         </w:object>
       </w:r>
+    </w:p>
+    <w:p>
+      <w:pPr>
+        <w:spacing w:before="0" w:after="200" w:line="240"/>
+        <w:ind w:right="0" w:left="0" w:firstLine="0"/>
+        <w:jc w:val="both"/>
+        <w:rPr>
+          <w:rFonts w:ascii="Calibri" w:hAnsi="Calibri" w:cs="Calibri" w:eastAsia="Calibri"/>
+          <w:color w:val="auto"/>
+          <w:spacing w:val="0"/>
+          <w:position w:val="0"/>
+          <w:sz w:val="22"/>
+          <w:shd w:fill="auto" w:val="clear"/>
+        </w:rPr>
+      </w:pPr>
+      <w:r>
+        <w:rPr>
+          <w:rFonts w:ascii="Times New Roman" w:hAnsi="Times New Roman" w:cs="Times New Roman" w:eastAsia="Times New Roman"/>
+          <w:i/>
+          <w:color w:val="auto"/>
+          <w:spacing w:val="0"/>
+          <w:position w:val="0"/>
+          <w:sz w:val="28"/>
+          <w:shd w:fill="auto" w:val="clear"/>
+        </w:rPr>
+        <w:tab/>
+        <w:tab/>
+        <w:tab/>
+        <w:tab/>
+        <w:t xml:space="preserve">Data flow diagram</w:t>
+      </w:r>
+    </w:p>
+    <w:p>
+      <w:pPr>
+        <w:spacing w:before="0" w:after="200" w:line="240"/>
+        <w:ind w:right="0" w:left="0" w:firstLine="0"/>
+        <w:jc w:val="both"/>
+        <w:rPr>
+          <w:rFonts w:ascii="Times New Roman" w:hAnsi="Times New Roman" w:cs="Times New Roman" w:eastAsia="Times New Roman"/>
+          <w:color w:val="auto"/>
+          <w:spacing w:val="0"/>
+          <w:position w:val="0"/>
+          <w:sz w:val="28"/>
+          <w:shd w:fill="auto" w:val="clear"/>
+        </w:rPr>
+      </w:pPr>
     </w:p>
     <w:p>
       <w:pPr>

</xml_diff>